<commit_message>
Added GoogleScholar search results to discussion
</commit_message>
<xml_diff>
--- a/doc/Ogle_Paulyetal_Revisited_v0_5.docx
+++ b/doc/Ogle_Paulyetal_Revisited_v0_5.docx
@@ -2361,7 +2361,13 @@
         <w:t>et al.</w:t>
       </w:r>
       <w:r>
-        <w:t xml:space="preserve"> (1992) did describe the operations performed by their program, but there is no description of how </w:t>
+        <w:t xml:space="preserve"> (1992) did describe the operations performed by their program, but there is no </w:t>
+      </w:r>
+      <w:r>
+        <w:t xml:space="preserve">detailed </w:t>
+      </w:r>
+      <w:r>
+        <w:t xml:space="preserve">description of how </w:t>
       </w:r>
       <m:oMath>
         <m:sSup>
@@ -2391,7 +2397,13 @@
         </m:sSup>
       </m:oMath>
       <w:r>
-        <w:t xml:space="preserve"> was operationalized. </w:t>
+        <w:t xml:space="preserve"> </w:t>
+      </w:r>
+      <w:r>
+        <w:t>should be</w:t>
+      </w:r>
+      <w:r>
+        <w:t xml:space="preserve"> operationalized. </w:t>
       </w:r>
       <w:r>
         <w:t xml:space="preserve"> </w:t>
@@ -3651,6 +3663,12 @@
         </m:f>
       </m:oMath>
       <w:r>
+        <w:rPr>
+          <w:rFonts w:eastAsiaTheme="minorEastAsia"/>
+        </w:rPr>
+        <w:t>; Chatzinikolaou and Richardson 2008</w:t>
+      </w:r>
+      <w:r>
         <w:t>) from</w:t>
       </w:r>
       <m:oMath>
@@ -4263,118 +4281,10 @@
         <w:t>of fishes.</w:t>
       </w:r>
       <w:r>
-        <w:t xml:space="preserve">  While Pauly et al. (1992) appears to have been cited often, it also appears that few of t</w:t>
-      </w:r>
-      <w:r>
-        <w:t>he citing authors</w:t>
-      </w:r>
-      <w:r>
-        <w:t xml:space="preserve"> actually used the described function and most of those that did</w:t>
-      </w:r>
-      <w:r>
-        <w:t xml:space="preserve"> use the function used the</w:t>
-      </w:r>
-      <w:r>
         <w:t xml:space="preserve"> </w:t>
       </w:r>
       <w:r>
-        <w:t xml:space="preserve">now unavailable </w:t>
-      </w:r>
-      <w:r>
-        <w:t>special purpose software</w:t>
-      </w:r>
-      <w:r>
-        <w:t xml:space="preserve"> provided by Pauly et al. (1992)</w:t>
-      </w:r>
-      <w:r>
-        <w:t xml:space="preserve"> </w:t>
-      </w:r>
-      <w:r>
-        <w:lastRenderedPageBreak/>
-        <w:t>or a method that lacked enough clarity to be reproducible</w:t>
-      </w:r>
-      <w:r>
-        <w:t xml:space="preserve">.  </w:t>
-      </w:r>
-      <w:r>
-        <w:t xml:space="preserve">The </w:t>
-      </w:r>
-      <w:r>
-        <w:t>carefully described</w:t>
-      </w:r>
-      <w:r>
-        <w:t xml:space="preserve"> algorithm and R function provided here for computing</w:t>
-      </w:r>
-      <w:r>
-        <w:t xml:space="preserve"> </w:t>
-      </w:r>
-      <m:oMath>
-        <m:sSup>
-          <m:sSupPr>
-            <m:ctrlPr>
-              <w:rPr>
-                <w:rFonts w:ascii="Cambria Math" w:hAnsi="Cambria Math"/>
-              </w:rPr>
-            </m:ctrlPr>
-          </m:sSupPr>
-          <m:e>
-            <m:r>
-              <w:rPr>
-                <w:rFonts w:ascii="Cambria Math" w:hAnsi="Cambria Math"/>
-              </w:rPr>
-              <m:t>t</m:t>
-            </m:r>
-          </m:e>
-          <m:sup>
-            <m:r>
-              <w:rPr>
-                <w:rFonts w:ascii="Cambria Math" w:hAnsi="Cambria Math"/>
-              </w:rPr>
-              <m:t>'</m:t>
-            </m:r>
-          </m:sup>
-        </m:sSup>
-      </m:oMath>
-      <w:r>
-        <w:rPr>
-          <w:rFonts w:eastAsiaTheme="minorEastAsia"/>
-        </w:rPr>
-        <w:t>, which allows for Equation 3 to be statistical</w:t>
-      </w:r>
-      <w:r>
-        <w:rPr>
-          <w:rFonts w:eastAsiaTheme="minorEastAsia"/>
-        </w:rPr>
-        <w:t>ly</w:t>
-      </w:r>
-      <w:r>
-        <w:rPr>
-          <w:rFonts w:eastAsiaTheme="minorEastAsia"/>
-        </w:rPr>
-        <w:t xml:space="preserve"> fit to seasonal age data, appears to provide reasonable parameter estimates for the four examples provided.  Thus, the Pauly et al. (1992) growth function is </w:t>
-      </w:r>
-      <w:r>
-        <w:rPr>
-          <w:rFonts w:eastAsiaTheme="minorEastAsia"/>
-        </w:rPr>
-        <w:t xml:space="preserve">now </w:t>
-      </w:r>
-      <w:r>
-        <w:rPr>
-          <w:rFonts w:eastAsiaTheme="minorEastAsia"/>
-        </w:rPr>
-        <w:t>available to all scientists with access to software that can fit nonlinear models to data.</w:t>
-      </w:r>
-    </w:p>
-    <w:p>
-      <w:pPr>
-        <w:pStyle w:val="BodyText"/>
-      </w:pPr>
-      <w:r>
-        <w:tab/>
-      </w:r>
-      <w:r>
-        <w:t xml:space="preserve">The growth function proposed by Pauly et al. (1992) assumes that </w:t>
+        <w:t xml:space="preserve"> The growth function proposed by Pauly et al. (1992) incorporates only cyclic seasonal effects (Wang and Jackson 2000) and, thus, assumes that </w:t>
       </w:r>
       <m:oMath>
         <m:sSub>
@@ -4405,7 +4315,13 @@
         </m:sSub>
       </m:oMath>
       <w:r>
-        <w:t xml:space="preserve"> or, equivalently, </w:t>
+        <w:rPr>
+          <w:rFonts w:eastAsiaTheme="minorEastAsia"/>
+        </w:rPr>
+        <w:t>,</w:t>
+      </w:r>
+      <w:r>
+        <w:t xml:space="preserve"> or equivalently </w:t>
       </w:r>
       <m:oMath>
         <m:r>
@@ -4416,10 +4332,7 @@
         </m:r>
       </m:oMath>
       <w:r>
-        <w:t xml:space="preserve"> </w:t>
-      </w:r>
-      <w:r>
-        <w:t xml:space="preserve">or </w:t>
+        <w:t xml:space="preserve"> or </w:t>
       </w:r>
       <m:oMath>
         <m:r>
@@ -4430,10 +4343,13 @@
         </m:r>
       </m:oMath>
       <w:r>
-        <w:t xml:space="preserve"> are at the same time in each year, that </w:t>
-      </w:r>
-      <w:r>
-        <w:t xml:space="preserve">the </w:t>
+        <w:rPr>
+          <w:rFonts w:eastAsiaTheme="minorEastAsia"/>
+        </w:rPr>
+        <w:t>,</w:t>
+      </w:r>
+      <w:r>
+        <w:t xml:space="preserve"> occur are at the same time each year, that the </w:t>
       </w:r>
       <m:oMath>
         <m:r>
@@ -4444,90 +4360,217 @@
         </m:r>
       </m:oMath>
       <w:r>
-        <w:t xml:space="preserve"> is greater than 0 and, if so, is the same length each year, and that the mean length does not decrease over time.  Th</w:t>
-      </w:r>
-      <w:r>
-        <w:t>ese are stringent assumptions that are likely not appropriate for all species, locations, and time.  Th</w:t>
-      </w:r>
-      <w:r>
-        <w:t>us, Equation 3 is</w:t>
-      </w:r>
-      <w:r>
-        <w:t xml:space="preserve"> very likely not the globally best seasonal growth model, as </w:t>
-      </w:r>
-      <w:r>
-        <w:t>illustrated here w</w:t>
-      </w:r>
-      <w:r>
-        <w:t xml:space="preserve">ith the </w:t>
-      </w:r>
-      <w:r>
-        <w:t>m</w:t>
-      </w:r>
-      <w:r>
-        <w:t xml:space="preserve">osquitofish examples.  </w:t>
-      </w:r>
-      <w:r>
-        <w:t xml:space="preserve">However, with the methods presented in this note, Equation 3 can now be implemented in more situations and its fit rigorously compared to the results from other models.  </w:t>
+        <w:t xml:space="preserve"> is greater than 0 and, if so, is the same </w:t>
+      </w:r>
+      <w:r>
+        <w:lastRenderedPageBreak/>
+        <w:t xml:space="preserve">length each year, and that the mean length does not decrease over time.  These are stringent assumptions that are likely not appropriate for all species, locations, and time.  Thus, Equation 3 is very likely not the globally best seasonal growth model, as illustrated here with the mosquitofish examples.  </w:t>
       </w:r>
     </w:p>
     <w:p>
       <w:pPr>
         <w:pStyle w:val="BodyText"/>
       </w:pPr>
+      <w:r>
+        <w:tab/>
+        <w:t xml:space="preserve">The growth function in Pauly et al. (1992) </w:t>
+      </w:r>
+      <w:r>
+        <w:t xml:space="preserve">does not appear to have been widely used.  </w:t>
+      </w:r>
+      <w:r>
+        <w:t>Pau</w:t>
+      </w:r>
+      <w:r>
+        <w:t>ly et al. (1992) has</w:t>
+      </w:r>
+      <w:r>
+        <w:t xml:space="preserve"> been cited at least 70 times (from Google Scholar and ResearchGate searches on 31-May-16); though it appears that only two of 35 journal (excludes citations in books, dissertations, and reports) publications written in English actually fit Equation</w:t>
+      </w:r>
+      <w:r>
+        <w:t xml:space="preserve"> 3 to data.  One of those</w:t>
+      </w:r>
+      <w:r>
+        <w:t xml:space="preserve"> </w:t>
+      </w:r>
+      <w:r>
+        <w:t>(</w:t>
+      </w:r>
+      <w:r>
+        <w:t>Chat</w:t>
+      </w:r>
+      <w:r>
+        <w:t xml:space="preserve">zinikolaou and Richardson, 2008) </w:t>
+      </w:r>
+      <w:r>
+        <w:t xml:space="preserve">used the special purpose LDFA software </w:t>
+      </w:r>
+      <w:r>
+        <w:t>(</w:t>
+      </w:r>
+      <w:r>
+        <w:rPr>
+          <w:highlight w:val="yellow"/>
+        </w:rPr>
+        <w:t>XXX</w:t>
+      </w:r>
+      <w:bookmarkStart w:id="3" w:name="_GoBack"/>
+      <w:bookmarkEnd w:id="3"/>
+      <w:r>
+        <w:t xml:space="preserve">) </w:t>
+      </w:r>
+      <w:r>
+        <w:t xml:space="preserve">to fit Equation 3 to length frequency data, whereas </w:t>
+      </w:r>
+      <w:r>
+        <w:t>it is not clear how the other (Beguer et al., 2011) fit the model.</w:t>
+      </w:r>
     </w:p>
     <w:p>
       <w:pPr>
-        <w:pStyle w:val="Heading3"/>
-      </w:pPr>
-      <w:bookmarkStart w:id="3" w:name="acknowledgments"/>
-      <w:bookmarkEnd w:id="3"/>
-      <w:r>
-        <w:t>Acknowledgments</w:t>
+        <w:pStyle w:val="BodyText"/>
+      </w:pPr>
+      <w:r>
+        <w:tab/>
+        <w:t xml:space="preserve">Perhaps the growth function of Pauly et al. (1992) has not been widely adopted because it was not clear how to actually fit the model the length-at-age data.  Alternatively, it may be that this function does not adequately represent seasonal growth trajectories, though we are unaware of any rigorous comparison between Equation 3 and other seasonal growth models.  </w:t>
+      </w:r>
+      <w:r>
+        <w:t xml:space="preserve">The </w:t>
+      </w:r>
+      <w:r>
+        <w:t>carefully described</w:t>
+      </w:r>
+      <w:r>
+        <w:t xml:space="preserve"> algorithm and R function provided here for computing</w:t>
+      </w:r>
+      <w:r>
+        <w:t xml:space="preserve"> </w:t>
+      </w:r>
+      <m:oMath>
+        <m:sSup>
+          <m:sSupPr>
+            <m:ctrlPr>
+              <w:rPr>
+                <w:rFonts w:ascii="Cambria Math" w:hAnsi="Cambria Math"/>
+              </w:rPr>
+            </m:ctrlPr>
+          </m:sSupPr>
+          <m:e>
+            <m:r>
+              <w:rPr>
+                <w:rFonts w:ascii="Cambria Math" w:hAnsi="Cambria Math"/>
+              </w:rPr>
+              <m:t>t</m:t>
+            </m:r>
+          </m:e>
+          <m:sup>
+            <m:r>
+              <w:rPr>
+                <w:rFonts w:ascii="Cambria Math" w:hAnsi="Cambria Math"/>
+              </w:rPr>
+              <m:t>'</m:t>
+            </m:r>
+          </m:sup>
+        </m:sSup>
+      </m:oMath>
+      <w:r>
+        <w:rPr>
+          <w:rFonts w:eastAsiaTheme="minorEastAsia"/>
+        </w:rPr>
+        <w:t>, which allows for Equation 3 to be statistical</w:t>
+      </w:r>
+      <w:r>
+        <w:rPr>
+          <w:rFonts w:eastAsiaTheme="minorEastAsia"/>
+        </w:rPr>
+        <w:t>ly</w:t>
+      </w:r>
+      <w:r>
+        <w:rPr>
+          <w:rFonts w:eastAsiaTheme="minorEastAsia"/>
+        </w:rPr>
+        <w:t xml:space="preserve"> fit to seasonal age data, appears to provide reasonable parameter estimates for the four examples provided.  Thus, the Pauly et al. (1992) growth function is </w:t>
+      </w:r>
+      <w:r>
+        <w:rPr>
+          <w:rFonts w:eastAsiaTheme="minorEastAsia"/>
+        </w:rPr>
+        <w:t xml:space="preserve">now </w:t>
+      </w:r>
+      <w:r>
+        <w:rPr>
+          <w:rFonts w:eastAsiaTheme="minorEastAsia"/>
+        </w:rPr>
+        <w:t>available to all scientists with access to software that can fit nonlinear models to data.</w:t>
+      </w:r>
+      <w:r>
+        <w:rPr>
+          <w:rFonts w:eastAsiaTheme="minorEastAsia"/>
+        </w:rPr>
+        <w:t xml:space="preserve">  Thus, </w:t>
+      </w:r>
+      <w:r>
+        <w:t xml:space="preserve">with the methods presented in this note, Equation 3 can now be implemented in more situations and its fit rigorously compared to the results from other models.  </w:t>
       </w:r>
     </w:p>
     <w:p>
       <w:pPr>
-        <w:pStyle w:val="FirstParagraph"/>
-      </w:pPr>
-      <w:r>
-        <w:t>John Stewart (New South Wales Department of Primary Industries Fisheries) graciously provided the Bonito length-at-age data.</w:t>
-      </w:r>
-      <w:r>
-        <w:t xml:space="preserve">  Emili Garcia-Berthou (</w:t>
-      </w:r>
-      <w:r>
-        <w:t>Universitat de Girona</w:t>
-      </w:r>
-      <w:r>
-        <w:t xml:space="preserve">) kindly provided the </w:t>
-      </w:r>
-      <w:r>
-        <w:t>mo</w:t>
-      </w:r>
-      <w:r>
-        <w:t xml:space="preserve">squitofish length-at-age data.  This paper was improved by discussion with and reviews by Emili Garcia-Berthou, </w:t>
-      </w:r>
-      <w:r>
-        <w:t xml:space="preserve">Danial Pauly, </w:t>
-      </w:r>
-      <w:r>
-        <w:t>XXX, and XXX.</w:t>
-      </w:r>
+        <w:pStyle w:val="BodyText"/>
+      </w:pPr>
     </w:p>
     <w:p>
       <w:pPr>
-        <w:pStyle w:val="BodyText"/>
-      </w:pPr>
+        <w:pStyle w:val="Heading3"/>
+      </w:pPr>
+      <w:bookmarkStart w:id="4" w:name="acknowledgments"/>
+      <w:bookmarkEnd w:id="4"/>
+      <w:r>
+        <w:lastRenderedPageBreak/>
+        <w:t>Acknowledgments</w:t>
+      </w:r>
     </w:p>
     <w:p>
       <w:pPr>
+        <w:pStyle w:val="FirstParagraph"/>
+      </w:pPr>
+      <w:r>
+        <w:t>John Stewart (New South Wales Department of Primary Industries Fisheries) graciously provided the Bonito length-at-age data.</w:t>
+      </w:r>
+      <w:r>
+        <w:t xml:space="preserve">  Emili Garcia-Berthou (</w:t>
+      </w:r>
+      <w:r>
+        <w:t>Universitat de Girona</w:t>
+      </w:r>
+      <w:r>
+        <w:t xml:space="preserve">) kindly provided the </w:t>
+      </w:r>
+      <w:r>
+        <w:t>mo</w:t>
+      </w:r>
+      <w:r>
+        <w:t xml:space="preserve">squitofish length-at-age data.  This paper was improved by discussion with and reviews by Emili Garcia-Berthou, </w:t>
+      </w:r>
+      <w:r>
+        <w:t xml:space="preserve">Danial Pauly, </w:t>
+      </w:r>
+      <w:r>
+        <w:t>XXX, and XXX.</w:t>
+      </w:r>
+    </w:p>
+    <w:p>
+      <w:pPr>
+        <w:pStyle w:val="BodyText"/>
+      </w:pPr>
+    </w:p>
+    <w:p>
+      <w:pPr>
         <w:pStyle w:val="Heading3"/>
       </w:pPr>
-      <w:bookmarkStart w:id="4" w:name="appendices"/>
-      <w:bookmarkStart w:id="5" w:name="appendix-1"/>
-      <w:bookmarkEnd w:id="4"/>
+      <w:bookmarkStart w:id="5" w:name="appendices"/>
+      <w:bookmarkStart w:id="6" w:name="appendix-1"/>
       <w:bookmarkEnd w:id="5"/>
+      <w:bookmarkEnd w:id="6"/>
       <w:r>
         <w:t xml:space="preserve">Appendix A.  R Function to Compute </w:t>
       </w:r>
@@ -4651,7 +4694,6 @@
           <w:rFonts w:ascii="Courier New" w:hAnsi="Courier New" w:cs="Courier New"/>
           <w:sz w:val="24"/>
         </w:rPr>
-        <w:lastRenderedPageBreak/>
         <w:t xml:space="preserve">  ## Step 1</w:t>
       </w:r>
       <w:r>
@@ -4785,8 +4827,8 @@
       <w:pPr>
         <w:pStyle w:val="Heading2"/>
       </w:pPr>
-      <w:bookmarkStart w:id="6" w:name="appendix-2"/>
-      <w:bookmarkEnd w:id="6"/>
+      <w:bookmarkStart w:id="7" w:name="appendix-2"/>
+      <w:bookmarkEnd w:id="7"/>
     </w:p>
     <w:p>
       <w:pPr>
@@ -5089,6 +5131,7 @@
           <w:rFonts w:ascii="Courier New" w:hAnsi="Courier New" w:cs="Courier New"/>
           <w:sz w:val="24"/>
         </w:rPr>
+        <w:lastRenderedPageBreak/>
         <w:t xml:space="preserve">  if (length(Linf)==5) { Kpr &lt;- Linf[[2]]; t0 &lt;- Linf[[3]]</w:t>
       </w:r>
       <w:r>
@@ -5268,8 +5311,8 @@
       <w:pPr>
         <w:pStyle w:val="Heading3"/>
       </w:pPr>
-      <w:bookmarkStart w:id="7" w:name="references"/>
-      <w:bookmarkEnd w:id="7"/>
+      <w:bookmarkStart w:id="8" w:name="references"/>
+      <w:bookmarkEnd w:id="8"/>
       <w:r>
         <w:t>Online Supplement</w:t>
       </w:r>
@@ -5292,372 +5335,215 @@
         <w:pStyle w:val="Heading3"/>
       </w:pPr>
       <w:r>
-        <w:lastRenderedPageBreak/>
         <w:t>References</w:t>
       </w:r>
     </w:p>
     <w:p>
       <w:pPr>
         <w:pStyle w:val="Bibliography"/>
-        <w:spacing w:after="0" w:line="480" w:lineRule="auto"/>
-        <w:ind w:left="360" w:hanging="360"/>
-        <w:rPr>
-          <w:rFonts w:ascii="Times New Roman" w:hAnsi="Times New Roman" w:cs="Times New Roman"/>
-        </w:rPr>
-      </w:pPr>
-      <w:r>
-        <w:rPr>
-          <w:rFonts w:ascii="Times New Roman" w:hAnsi="Times New Roman" w:cs="Times New Roman"/>
-        </w:rPr>
+      </w:pPr>
+      <w:r>
         <w:t>Bacon, P., W. Gurney, W. Jones, I. McLaren, and A. Youngson. 2005. Seasonal growth patterns of wild juvenile fish: Partitioning variation among explanatory variables, based on individual growth trajectories of Atlantic salmon (</w:t>
       </w:r>
       <w:r>
         <w:rPr>
-          <w:rFonts w:ascii="Times New Roman" w:hAnsi="Times New Roman" w:cs="Times New Roman"/>
           <w:i/>
         </w:rPr>
         <w:t>Salmo salar</w:t>
       </w:r>
       <w:r>
-        <w:rPr>
-          <w:rFonts w:ascii="Times New Roman" w:hAnsi="Times New Roman" w:cs="Times New Roman"/>
-        </w:rPr>
         <w:t>) parr. Journal of Animal Ecology 74:1–11.</w:t>
       </w:r>
     </w:p>
     <w:p>
       <w:pPr>
         <w:pStyle w:val="Bibliography"/>
-        <w:spacing w:after="0" w:line="480" w:lineRule="auto"/>
-        <w:ind w:left="360" w:hanging="360"/>
-        <w:rPr>
-          <w:rFonts w:ascii="Times New Roman" w:hAnsi="Times New Roman" w:cs="Times New Roman"/>
-        </w:rPr>
-      </w:pPr>
-      <w:r>
-        <w:rPr>
-          <w:rFonts w:ascii="Times New Roman" w:hAnsi="Times New Roman" w:cs="Times New Roman"/>
-        </w:rPr>
+      </w:pPr>
+      <w:r>
         <w:t>Baty</w:t>
       </w:r>
       <w:r>
-        <w:rPr>
-          <w:rFonts w:ascii="Times New Roman" w:hAnsi="Times New Roman" w:cs="Times New Roman"/>
-        </w:rPr>
         <w:t xml:space="preserve">, F., C. Ritz, S. Charles, M. Brutsche, J.-P. Flandrois, M.-L. Delignette-Muller.  </w:t>
       </w:r>
       <w:r>
-        <w:rPr>
-          <w:rFonts w:ascii="Times New Roman" w:hAnsi="Times New Roman" w:cs="Times New Roman"/>
-        </w:rPr>
         <w:t>2015.  A toolbox for nonlinear regression in R: The package nlstools.  J. Stat. Software 66(5):1-21.</w:t>
       </w:r>
     </w:p>
     <w:p>
       <w:pPr>
         <w:pStyle w:val="Bibliography"/>
-        <w:spacing w:after="0" w:line="480" w:lineRule="auto"/>
-        <w:ind w:left="360" w:hanging="360"/>
-        <w:rPr>
-          <w:rFonts w:ascii="Times New Roman" w:hAnsi="Times New Roman" w:cs="Times New Roman"/>
-        </w:rPr>
-      </w:pPr>
-      <w:r>
-        <w:rPr>
-          <w:rFonts w:ascii="Times New Roman" w:hAnsi="Times New Roman" w:cs="Times New Roman"/>
-        </w:rPr>
+      </w:pPr>
+      <w:r>
         <w:t>Bayley, P. 1988. Factors affecting growth rates of young tropical floodplain fishes: Seasonality and density-dependence. Environmental Biology of Fishes 21:127–142.</w:t>
       </w:r>
     </w:p>
     <w:p>
       <w:pPr>
         <w:pStyle w:val="Bibliography"/>
-        <w:spacing w:after="0" w:line="480" w:lineRule="auto"/>
-        <w:ind w:left="360" w:hanging="360"/>
-        <w:rPr>
-          <w:rFonts w:ascii="Times New Roman" w:hAnsi="Times New Roman" w:cs="Times New Roman"/>
-        </w:rPr>
-      </w:pPr>
-      <w:r>
-        <w:rPr>
-          <w:rFonts w:ascii="Times New Roman" w:hAnsi="Times New Roman" w:cs="Times New Roman"/>
-        </w:rPr>
-        <w:t>B</w:t>
-      </w:r>
-      <w:r>
-        <w:rPr>
-          <w:rFonts w:ascii="Times New Roman" w:hAnsi="Times New Roman" w:cs="Times New Roman"/>
-        </w:rPr>
-        <w:t xml:space="preserve">ertalanffy, L. </w:t>
-      </w:r>
-      <w:r>
-        <w:rPr>
-          <w:rFonts w:ascii="Times New Roman" w:hAnsi="Times New Roman" w:cs="Times New Roman"/>
-        </w:rPr>
-        <w:t xml:space="preserve">von. </w:t>
-      </w:r>
-      <w:r>
-        <w:rPr>
-          <w:rFonts w:ascii="Times New Roman" w:hAnsi="Times New Roman" w:cs="Times New Roman"/>
-        </w:rPr>
-        <w:t>1938. A quantitative theory of organic growth (inquiries on growth laws II). Human Biology 10:181–213.</w:t>
+      </w:pPr>
+      <w:r>
+        <w:t>Beguer, M., S. Rochette, M. Giardin, and P. Boet.  2011.  Journal of Crustacean Biology.  31:606-612.</w:t>
       </w:r>
     </w:p>
     <w:p>
       <w:pPr>
         <w:pStyle w:val="Bibliography"/>
-        <w:spacing w:after="0" w:line="480" w:lineRule="auto"/>
-        <w:ind w:left="360" w:hanging="360"/>
-        <w:rPr>
-          <w:rFonts w:ascii="Times New Roman" w:hAnsi="Times New Roman" w:cs="Times New Roman"/>
-        </w:rPr>
-      </w:pPr>
-      <w:r>
-        <w:rPr>
-          <w:rFonts w:ascii="Times New Roman" w:hAnsi="Times New Roman" w:cs="Times New Roman"/>
-        </w:rPr>
-        <w:t>Beverton, R. J. H., and S. J. Holt. 1957. On the dynamics of exploited fish populations. United Kingdom Ministry of Agriculture; Fisheries</w:t>
-      </w:r>
-      <w:r>
-        <w:rPr>
-          <w:rFonts w:ascii="Times New Roman" w:hAnsi="Times New Roman" w:cs="Times New Roman"/>
-        </w:rPr>
-        <w:t>, 533 p.</w:t>
+      </w:pPr>
+      <w:r>
+        <w:t>B</w:t>
+      </w:r>
+      <w:r>
+        <w:t xml:space="preserve">ertalanffy, L. </w:t>
+      </w:r>
+      <w:r>
+        <w:t xml:space="preserve">von. </w:t>
+      </w:r>
+      <w:r>
+        <w:t>1938. A quantitative theory of organic growth (inquiries on growth laws II). Human Biology 10:181–213.</w:t>
       </w:r>
     </w:p>
     <w:p>
       <w:pPr>
         <w:pStyle w:val="Bibliography"/>
-        <w:spacing w:after="0" w:line="480" w:lineRule="auto"/>
-        <w:ind w:left="360" w:hanging="360"/>
-        <w:rPr>
-          <w:rFonts w:ascii="Times New Roman" w:hAnsi="Times New Roman" w:cs="Times New Roman"/>
-        </w:rPr>
-      </w:pPr>
-      <w:r>
-        <w:rPr>
-          <w:rFonts w:ascii="Times New Roman" w:hAnsi="Times New Roman" w:cs="Times New Roman"/>
-        </w:rPr>
-        <w:t>Carmona-Catot, G., A. Santos, P. Tedesco, and E. Garcia-Berthou. 2014. Quantifying seasonality along a latitudinal gradient: From stream temperature to growth of invasive mosquitofish. Ecosphere 5:1–23.</w:t>
+      </w:pPr>
+      <w:r>
+        <w:lastRenderedPageBreak/>
+        <w:t>Beverton, R. J. H., and S. J. Holt. 1957. On the dynamics of exploited fish populations. United Kingdom Ministry of Agriculture; Fisheries</w:t>
+      </w:r>
+      <w:r>
+        <w:t>, 533 p.</w:t>
       </w:r>
     </w:p>
     <w:p>
       <w:pPr>
         <w:pStyle w:val="Bibliography"/>
-        <w:spacing w:after="0" w:line="480" w:lineRule="auto"/>
-        <w:ind w:left="360" w:hanging="360"/>
-        <w:rPr>
-          <w:rFonts w:ascii="Times New Roman" w:hAnsi="Times New Roman" w:cs="Times New Roman"/>
-        </w:rPr>
-      </w:pPr>
-      <w:r>
-        <w:rPr>
-          <w:rFonts w:ascii="Times New Roman" w:hAnsi="Times New Roman" w:cs="Times New Roman"/>
-        </w:rPr>
-        <w:t>Garcia-Berthou, E., G. Carmona-Catot, R. Merciai, and D. H. Ogle. 2012. A technical note on seasonal growth models. Reviews in Fish Biology and Fisheries 22:635–640.</w:t>
+      </w:pPr>
+      <w:r>
+        <w:t>Carmona-Catot, G., A. Santos, P. Tedesco, and E. Garcia-Berthou. 2014. Quantifying seasonality along a latitudinal gradient: From stream temperature to growth of invasive mosquitofish. Ecosphere 5:1–23.</w:t>
       </w:r>
     </w:p>
     <w:p>
       <w:pPr>
         <w:pStyle w:val="Bibliography"/>
-        <w:spacing w:after="0" w:line="480" w:lineRule="auto"/>
-        <w:ind w:left="360" w:hanging="360"/>
-        <w:rPr>
-          <w:rFonts w:ascii="Times New Roman" w:hAnsi="Times New Roman" w:cs="Times New Roman"/>
-        </w:rPr>
-      </w:pPr>
-      <w:r>
-        <w:rPr>
-          <w:rFonts w:ascii="Times New Roman" w:hAnsi="Times New Roman" w:cs="Times New Roman"/>
-        </w:rPr>
-        <w:t>Haddon, M. J. 2011. Modelling and quantitative methods in fisheries. Second</w:t>
-      </w:r>
-      <w:r>
-        <w:rPr>
-          <w:rFonts w:ascii="Times New Roman" w:hAnsi="Times New Roman" w:cs="Times New Roman"/>
-        </w:rPr>
-        <w:t xml:space="preserve"> edition</w:t>
-      </w:r>
-      <w:r>
-        <w:rPr>
-          <w:rFonts w:ascii="Times New Roman" w:hAnsi="Times New Roman" w:cs="Times New Roman"/>
-        </w:rPr>
-        <w:t>. Chapman &amp; Hall/CRC, Boca Raton, FL</w:t>
-      </w:r>
-      <w:r>
-        <w:rPr>
-          <w:rFonts w:ascii="Times New Roman" w:hAnsi="Times New Roman" w:cs="Times New Roman"/>
-        </w:rPr>
-        <w:t>, 449 p.</w:t>
+      </w:pPr>
+      <w:r>
+        <w:t xml:space="preserve">Chatzinikolaou, E. and C.A. Richardson.  2008.  Population dynamics and growth of </w:t>
+      </w:r>
+      <w:r>
+        <w:rPr>
+          <w:i/>
+        </w:rPr>
+        <w:t>Nassarius reticulatus</w:t>
+      </w:r>
+      <w:r>
+        <w:t xml:space="preserve"> (Gastropoda: Nassariidae) in Rhosneigr (Anglesey, UK).  Marine Biology 153:605-619.</w:t>
       </w:r>
     </w:p>
     <w:p>
       <w:pPr>
         <w:pStyle w:val="Bibliography"/>
-        <w:spacing w:after="0" w:line="480" w:lineRule="auto"/>
-        <w:ind w:left="360" w:hanging="360"/>
-        <w:rPr>
-          <w:rFonts w:ascii="Times New Roman" w:hAnsi="Times New Roman" w:cs="Times New Roman"/>
-        </w:rPr>
-      </w:pPr>
-      <w:r>
-        <w:rPr>
-          <w:rFonts w:ascii="Times New Roman" w:hAnsi="Times New Roman" w:cs="Times New Roman"/>
-        </w:rPr>
-        <w:t>Harwood, L., M. Kingsley, and T. Smith. 2014. An emerging pattern of declining growth rates in belugas of the Beaufort Sea: 1989-2008. Arctic 67:483–492.</w:t>
+      </w:pPr>
+      <w:r>
+        <w:t>Garcia-Berthou, E., G. Carmona-Catot, R. Merciai, and D. H. Ogle. 2012. A technical note on seasonal growth models. Reviews in Fish Biology and Fisheries 22:635–640.</w:t>
       </w:r>
     </w:p>
     <w:p>
       <w:pPr>
         <w:pStyle w:val="Bibliography"/>
-        <w:spacing w:after="0" w:line="480" w:lineRule="auto"/>
-        <w:ind w:left="360" w:hanging="360"/>
-        <w:rPr>
-          <w:rFonts w:ascii="Times New Roman" w:hAnsi="Times New Roman" w:cs="Times New Roman"/>
-        </w:rPr>
-      </w:pPr>
-      <w:r>
-        <w:rPr>
-          <w:rFonts w:ascii="Times New Roman" w:hAnsi="Times New Roman" w:cs="Times New Roman"/>
-        </w:rPr>
-        <w:lastRenderedPageBreak/>
-        <w:t>Hoenig, N., and R. Choudaray Hanumara. 1982. A statistical study of a seasonal growth model for fishes. Te</w:t>
-      </w:r>
-      <w:r>
-        <w:rPr>
-          <w:rFonts w:ascii="Times New Roman" w:hAnsi="Times New Roman" w:cs="Times New Roman"/>
-        </w:rPr>
-        <w:t>c</w:t>
-      </w:r>
-      <w:r>
-        <w:rPr>
-          <w:rFonts w:ascii="Times New Roman" w:hAnsi="Times New Roman" w:cs="Times New Roman"/>
-        </w:rPr>
-        <w:t>hnical Report, Department of Computer Sciences; Statistics, University of Rhode Island.</w:t>
+      </w:pPr>
+      <w:r>
+        <w:t>Haddon, M. J. 2011. Modelling and quantitative methods in fisheries. Second</w:t>
+      </w:r>
+      <w:r>
+        <w:t xml:space="preserve"> edition</w:t>
+      </w:r>
+      <w:r>
+        <w:t>. Chapman &amp; Hall/CRC, Boca Raton, FL</w:t>
+      </w:r>
+      <w:r>
+        <w:t>, 449 p.</w:t>
       </w:r>
     </w:p>
     <w:p>
       <w:pPr>
         <w:pStyle w:val="Bibliography"/>
-        <w:spacing w:after="0" w:line="480" w:lineRule="auto"/>
-        <w:ind w:left="360" w:hanging="360"/>
-        <w:rPr>
-          <w:rFonts w:ascii="Times New Roman" w:hAnsi="Times New Roman" w:cs="Times New Roman"/>
-        </w:rPr>
-      </w:pPr>
-      <w:r>
-        <w:rPr>
-          <w:rFonts w:ascii="Times New Roman" w:hAnsi="Times New Roman" w:cs="Times New Roman"/>
-        </w:rPr>
-        <w:t>Pauly, D., M. Soriano-Bartz, J. Moreau, and A. Jarre-Teichmann. 1992. A new model accounting for seasonal cessation of growth in fishes. Australian Journal of Marine and Freshwater Research 43:1151–1156.</w:t>
+      </w:pPr>
+      <w:r>
+        <w:t>Harwood, L., M. Kingsley, and T. Smith. 2014. An emerging pattern of declining growth rates in belugas of the Beaufort Sea: 1989-2008. Arctic 67:483–492.</w:t>
       </w:r>
     </w:p>
     <w:p>
       <w:pPr>
         <w:pStyle w:val="Bibliography"/>
-        <w:spacing w:after="0" w:line="480" w:lineRule="auto"/>
-        <w:ind w:left="360" w:hanging="360"/>
-        <w:rPr>
-          <w:rFonts w:ascii="Times New Roman" w:hAnsi="Times New Roman" w:cs="Times New Roman"/>
-        </w:rPr>
-      </w:pPr>
-      <w:r>
-        <w:rPr>
-          <w:rFonts w:ascii="Times New Roman" w:hAnsi="Times New Roman" w:cs="Times New Roman"/>
-        </w:rPr>
-        <w:t>R Development Core Team. 2016. R: A Language and Environment for Statistical Computing, v3.3.0. R Foundation for Statistical Computing, Vienna, Austria.</w:t>
+      </w:pPr>
+      <w:r>
+        <w:t>Hoenig, N., and R. Choudaray Hanumara. 1982. A statistical study of a seasonal growth model for fishes. Te</w:t>
+      </w:r>
+      <w:r>
+        <w:t>c</w:t>
+      </w:r>
+      <w:r>
+        <w:t>hnical Report, Department of Computer Sciences; Statistics, University of Rhode Island.</w:t>
       </w:r>
     </w:p>
     <w:p>
       <w:pPr>
         <w:pStyle w:val="Bibliography"/>
-        <w:spacing w:after="0" w:line="480" w:lineRule="auto"/>
-        <w:ind w:left="360" w:hanging="360"/>
-        <w:rPr>
-          <w:rFonts w:ascii="Times New Roman" w:hAnsi="Times New Roman" w:cs="Times New Roman"/>
-        </w:rPr>
-      </w:pPr>
-      <w:r>
-        <w:rPr>
-          <w:rFonts w:ascii="Times New Roman" w:hAnsi="Times New Roman" w:cs="Times New Roman"/>
-        </w:rPr>
-        <w:t>Schnute, J., and D. Fournier. 1980. A new approach to length-frequency analysis: Growth structure. Canadian Journal of Fisheries and Aquatic Sciences 37:1337–1351.</w:t>
+      </w:pPr>
+      <w:r>
+        <w:t>Pauly, D., M. Soriano-Bartz, J. Moreau, and A. Jarre-Teichmann. 1992. A new model accounting for seasonal cessation of growth in fishes. Australian Journal of Marine and Freshwater Research 43:1151–1156.</w:t>
       </w:r>
     </w:p>
     <w:p>
       <w:pPr>
         <w:pStyle w:val="Bibliography"/>
-        <w:spacing w:after="0" w:line="480" w:lineRule="auto"/>
-        <w:ind w:left="360" w:hanging="360"/>
-        <w:rPr>
-          <w:rFonts w:ascii="Times New Roman" w:hAnsi="Times New Roman" w:cs="Times New Roman"/>
-        </w:rPr>
-      </w:pPr>
-      <w:r>
-        <w:rPr>
-          <w:rFonts w:ascii="Times New Roman" w:hAnsi="Times New Roman" w:cs="Times New Roman"/>
-        </w:rPr>
-        <w:t>Somers, I. F. 1988. On a seasonally oscillating growth function. Fishbyte</w:t>
-      </w:r>
-      <w:r>
-        <w:rPr>
-          <w:rFonts w:ascii="Times New Roman" w:hAnsi="Times New Roman" w:cs="Times New Roman"/>
-        </w:rPr>
-        <w:t xml:space="preserve"> - Newsletter of the Network of Tropical Fisheries Scientists </w:t>
-      </w:r>
-      <w:r>
-        <w:rPr>
-          <w:rFonts w:ascii="Times New Roman" w:hAnsi="Times New Roman" w:cs="Times New Roman"/>
-        </w:rPr>
-        <w:t>6(1):8–11.</w:t>
+      </w:pPr>
+      <w:r>
+        <w:t>R Development Core Team. 2016. R: A Language and Environment for Statistical Computing, v3.3.0. R Foundation for Statistical Computing, Vienna, Austria.</w:t>
       </w:r>
     </w:p>
     <w:p>
       <w:pPr>
         <w:pStyle w:val="Bibliography"/>
-        <w:spacing w:after="0" w:line="480" w:lineRule="auto"/>
-        <w:ind w:left="360" w:hanging="360"/>
-        <w:rPr>
-          <w:rFonts w:ascii="Times New Roman" w:hAnsi="Times New Roman" w:cs="Times New Roman"/>
-        </w:rPr>
-      </w:pPr>
-      <w:r>
-        <w:rPr>
-          <w:rFonts w:ascii="Times New Roman" w:hAnsi="Times New Roman" w:cs="Times New Roman"/>
-        </w:rPr>
-        <w:t xml:space="preserve">Stewart, J., W. Robbins, K. Rowling, A. Hegarty, and A. Gould. 2013. </w:t>
-      </w:r>
-      <w:bookmarkStart w:id="8" w:name="_GoBack"/>
-      <w:r>
-        <w:rPr>
-          <w:rFonts w:ascii="Times New Roman" w:hAnsi="Times New Roman" w:cs="Times New Roman"/>
-        </w:rPr>
-        <w:t>A multifaceted approach to modelling growth of the Australian bonito</w:t>
-      </w:r>
-      <w:bookmarkEnd w:id="8"/>
-      <w:r>
-        <w:rPr>
-          <w:rFonts w:ascii="Times New Roman" w:hAnsi="Times New Roman" w:cs="Times New Roman"/>
-        </w:rPr>
-        <w:t xml:space="preserve">, </w:t>
-      </w:r>
-      <w:r>
-        <w:rPr>
-          <w:rFonts w:ascii="Times New Roman" w:hAnsi="Times New Roman" w:cs="Times New Roman"/>
-          <w:i/>
-        </w:rPr>
-        <w:t>Sarda australis</w:t>
-      </w:r>
-      <w:r>
-        <w:rPr>
-          <w:rFonts w:ascii="Times New Roman" w:hAnsi="Times New Roman" w:cs="Times New Roman"/>
-        </w:rPr>
-        <w:t xml:space="preserve"> (Family Scombridae), with some observations on its reproductive biology. Marine and Freshwater Research 64:671–678.</w:t>
+      </w:pPr>
+      <w:r>
+        <w:lastRenderedPageBreak/>
+        <w:t>Schnute, J., and D. Fournier. 1980. A new approach to length-frequency analysis: Growth structure. Canadian Journal of Fisheries and Aquatic Sciences 37:1337–1351.</w:t>
       </w:r>
     </w:p>
     <w:p>
       <w:pPr>
-        <w:pStyle w:val="BodyText"/>
+        <w:pStyle w:val="Bibliography"/>
+      </w:pPr>
+      <w:r>
+        <w:t>Somers, I. F. 1988. On a seasonally oscillating growth function. Fishbyte</w:t>
+      </w:r>
+      <w:r>
+        <w:t xml:space="preserve"> - Newsletter of the Network of Tropical Fisheries Scientists </w:t>
+      </w:r>
+      <w:r>
+        <w:t>6(1):8–11.</w:t>
+      </w:r>
+    </w:p>
+    <w:p>
+      <w:pPr>
+        <w:pStyle w:val="Bibliography"/>
+      </w:pPr>
+      <w:r>
+        <w:t>Stewart, J., W. Robbins, K. Rowling, A. Hegarty, and A. Gould. 2013. A multifaceted approach to modelling growth of the Australian bonito, Sarda australis (Family Scombridae), with some observations on its reproductive biology. Marine and Freshwater Research 64:671–678.</w:t>
+      </w:r>
+    </w:p>
+    <w:p>
+      <w:pPr>
+        <w:pStyle w:val="Bibliography"/>
+      </w:pPr>
+      <w:r>
+        <w:t>Wang, Y-G. and C.J. Jackson.  2000.  Growth curves with time-dependent explanatory variables.  Environmetrics 11:597-605.</w:t>
+      </w:r>
+    </w:p>
+    <w:p>
+      <w:pPr>
+        <w:pStyle w:val="Bibliography"/>
         <w:sectPr>
           <w:pgSz w:w="12240" w:h="15840"/>
           <w:pgMar w:top="1440" w:right="1440" w:bottom="1440" w:left="1440" w:header="720" w:footer="720" w:gutter="0"/>
@@ -11361,6 +11247,14 @@
     <w:name w:val="Bibliography"/>
     <w:basedOn w:val="Normal"/>
     <w:qFormat/>
+    <w:rsid w:val="001E735E"/>
+    <w:pPr>
+      <w:spacing w:after="0" w:line="480" w:lineRule="auto"/>
+      <w:ind w:left="360" w:hanging="360"/>
+    </w:pPr>
+    <w:rPr>
+      <w:rFonts w:ascii="Times New Roman" w:hAnsi="Times New Roman" w:cs="Times New Roman"/>
+    </w:rPr>
   </w:style>
   <w:style w:type="paragraph" w:styleId="BlockText">
     <w:name w:val="Block Text"/>
@@ -12293,7 +12187,7 @@
 </file>
 
 <file path=customXml/itemProps1.xml><?xml version="1.0" encoding="utf-8"?>
-<ds:datastoreItem xmlns:ds="http://schemas.openxmlformats.org/officeDocument/2006/customXml" ds:itemID="{62BCF127-4723-4619-9534-26502C27EA35}">
+<ds:datastoreItem xmlns:ds="http://schemas.openxmlformats.org/officeDocument/2006/customXml" ds:itemID="{87CD1481-C452-477B-A53A-A54579AAE17E}">
   <ds:schemaRefs>
     <ds:schemaRef ds:uri="http://schemas.openxmlformats.org/officeDocument/2006/bibliography"/>
   </ds:schemaRefs>

</xml_diff>

<commit_message>
Updated starting values with new FSA
</commit_message>
<xml_diff>
--- a/doc/Ogle_Paulyetal_Revisited_v0_5.docx
+++ b/doc/Ogle_Paulyetal_Revisited_v0_5.docx
@@ -4914,8 +4914,6 @@
       <w:r>
         <w:t xml:space="preserve">Andrew Jensen, </w:t>
       </w:r>
-      <w:bookmarkStart w:id="4" w:name="_GoBack"/>
-      <w:bookmarkEnd w:id="4"/>
       <w:r>
         <w:t xml:space="preserve">Danial Pauly, </w:t>
       </w:r>
@@ -4932,10 +4930,10 @@
       <w:pPr>
         <w:pStyle w:val="Heading3"/>
       </w:pPr>
-      <w:bookmarkStart w:id="5" w:name="appendices"/>
-      <w:bookmarkStart w:id="6" w:name="appendix-1"/>
+      <w:bookmarkStart w:id="4" w:name="appendices"/>
+      <w:bookmarkStart w:id="5" w:name="appendix-1"/>
+      <w:bookmarkEnd w:id="4"/>
       <w:bookmarkEnd w:id="5"/>
-      <w:bookmarkEnd w:id="6"/>
       <w:r>
         <w:t xml:space="preserve">Appendix A.  R Function to Compute </w:t>
       </w:r>
@@ -5192,8 +5190,8 @@
       <w:pPr>
         <w:pStyle w:val="BodyText"/>
       </w:pPr>
-      <w:bookmarkStart w:id="7" w:name="appendix-2"/>
-      <w:bookmarkEnd w:id="7"/>
+      <w:bookmarkStart w:id="6" w:name="appendix-2"/>
+      <w:bookmarkEnd w:id="6"/>
     </w:p>
     <w:p>
       <w:pPr>
@@ -5684,8 +5682,8 @@
       <w:pPr>
         <w:pStyle w:val="Heading3"/>
       </w:pPr>
-      <w:bookmarkStart w:id="8" w:name="references"/>
-      <w:bookmarkEnd w:id="8"/>
+      <w:bookmarkStart w:id="7" w:name="references"/>
+      <w:bookmarkEnd w:id="7"/>
       <w:r>
         <w:t>Online Supplement</w:t>
       </w:r>
@@ -6666,7 +6664,7 @@
               <w:rPr>
                 <w:rFonts w:ascii="Times New Roman" w:hAnsi="Times New Roman" w:cs="Times New Roman"/>
               </w:rPr>
-              <w:t>(59.6,125.7</w:t>
+              <w:t>(59.6,125.8</w:t>
             </w:r>
             <w:r>
               <w:rPr>
@@ -6891,7 +6889,7 @@
               <w:rPr>
                 <w:rFonts w:ascii="Times New Roman" w:hAnsi="Times New Roman" w:cs="Times New Roman"/>
               </w:rPr>
-              <w:t>(58.5,120.4</w:t>
+              <w:t>(58.5,124.7</w:t>
             </w:r>
             <w:r>
               <w:rPr>
@@ -7025,8 +7023,10 @@
               <w:rPr>
                 <w:rFonts w:ascii="Times New Roman" w:hAnsi="Times New Roman" w:cs="Times New Roman"/>
               </w:rPr>
-              <w:t>57.1</w:t>
+              <w:t>57.0</w:t>
             </w:r>
+            <w:bookmarkStart w:id="8" w:name="_GoBack"/>
+            <w:bookmarkEnd w:id="8"/>
             <w:r>
               <w:rPr>
                 <w:rFonts w:ascii="Times New Roman" w:hAnsi="Times New Roman" w:cs="Times New Roman"/>
@@ -7298,7 +7298,7 @@
               <w:rPr>
                 <w:rFonts w:ascii="Times New Roman" w:hAnsi="Times New Roman" w:cs="Times New Roman"/>
               </w:rPr>
-              <w:t>(0.10,0.77</w:t>
+              <w:t>(0.10,0.76</w:t>
             </w:r>
             <w:r>
               <w:rPr>
@@ -7375,7 +7375,13 @@
               <w:rPr>
                 <w:rFonts w:ascii="Times New Roman" w:hAnsi="Times New Roman" w:cs="Times New Roman"/>
               </w:rPr>
-              <w:t>(0.85,2.57)</w:t>
+              <w:t>(0.85,2.58</w:t>
+            </w:r>
+            <w:r>
+              <w:rPr>
+                <w:rFonts w:ascii="Times New Roman" w:hAnsi="Times New Roman" w:cs="Times New Roman"/>
+              </w:rPr>
+              <w:t>)</w:t>
             </w:r>
           </w:p>
         </w:tc>
@@ -12688,7 +12694,7 @@
 </file>
 
 <file path=customXml/itemProps1.xml><?xml version="1.0" encoding="utf-8"?>
-<ds:datastoreItem xmlns:ds="http://schemas.openxmlformats.org/officeDocument/2006/customXml" ds:itemID="{2A603898-C9BC-4321-BBE5-DC8B4F337331}">
+<ds:datastoreItem xmlns:ds="http://schemas.openxmlformats.org/officeDocument/2006/customXml" ds:itemID="{78B06BEF-ABDE-4F76-8D12-B52089885070}">
   <ds:schemaRefs>
     <ds:schemaRef ds:uri="http://schemas.openxmlformats.org/officeDocument/2006/bibliography"/>
   </ds:schemaRefs>

</xml_diff>